<commit_message>
Prepared analytics report for 4 files
</commit_message>
<xml_diff>
--- a/Data&Files/Analysis/DataAnalyticsReport.docx
+++ b/Data&Files/Analysis/DataAnalyticsReport.docx
@@ -68,10 +68,8 @@
           <w:szCs w:val="36"/>
           <w:lang w:val="en-IN"/>
         </w:rPr>
-        <w:t>GParts Part Measures.xlsx</w:t>
-      </w:r>
-      <w:bookmarkStart w:id="0" w:name="_GoBack"/>
-      <w:bookmarkEnd w:id="0"/>
+        <w:t>GParts Part Measures</w:t>
+      </w:r>
     </w:p>
     <w:p>
       <w:pPr>
@@ -170,6 +168,105 @@
     </w:p>
     <w:p>
       <w:pPr>
+        <w:jc w:val="both"/>
+        <w:rPr>
+          <w:rFonts w:hint="default"/>
+          <w:b/>
+          <w:bCs/>
+          <w:sz w:val="36"/>
+          <w:szCs w:val="36"/>
+          <w:lang w:val="en-IN"/>
+        </w:rPr>
+      </w:pPr>
+    </w:p>
+    <w:p>
+      <w:pPr>
+        <w:jc w:val="both"/>
+        <w:rPr>
+          <w:rFonts w:hint="default"/>
+          <w:b/>
+          <w:bCs/>
+          <w:sz w:val="36"/>
+          <w:szCs w:val="36"/>
+          <w:lang w:val="en-IN"/>
+        </w:rPr>
+      </w:pPr>
+      <w:r>
+        <w:rPr>
+          <w:rFonts w:hint="default"/>
+          <w:b/>
+          <w:bCs/>
+          <w:sz w:val="36"/>
+          <w:szCs w:val="36"/>
+          <w:lang w:val="en-IN"/>
+        </w:rPr>
+        <w:drawing>
+          <wp:inline distT="0" distB="0" distL="114300" distR="114300">
+            <wp:extent cx="5629275" cy="3199130"/>
+            <wp:effectExtent l="0" t="0" r="9525" b="1270"/>
+            <wp:docPr id="2" name="Picture 2" descr="Active-NA-Bar-GParts"/>
+            <wp:cNvGraphicFramePr>
+              <a:graphicFrameLocks xmlns:a="http://schemas.openxmlformats.org/drawingml/2006/main" noChangeAspect="1"/>
+            </wp:cNvGraphicFramePr>
+            <a:graphic xmlns:a="http://schemas.openxmlformats.org/drawingml/2006/main">
+              <a:graphicData uri="http://schemas.openxmlformats.org/drawingml/2006/picture">
+                <pic:pic xmlns:pic="http://schemas.openxmlformats.org/drawingml/2006/picture">
+                  <pic:nvPicPr>
+                    <pic:cNvPr id="2" name="Picture 2" descr="Active-NA-Bar-GParts"/>
+                    <pic:cNvPicPr>
+                      <a:picLocks noChangeAspect="1"/>
+                    </pic:cNvPicPr>
+                  </pic:nvPicPr>
+                  <pic:blipFill>
+                    <a:blip r:embed="rId5"/>
+                    <a:stretch>
+                      <a:fillRect/>
+                    </a:stretch>
+                  </pic:blipFill>
+                  <pic:spPr>
+                    <a:xfrm>
+                      <a:off x="0" y="0"/>
+                      <a:ext cx="5629275" cy="3199130"/>
+                    </a:xfrm>
+                    <a:prstGeom prst="rect">
+                      <a:avLst/>
+                    </a:prstGeom>
+                  </pic:spPr>
+                </pic:pic>
+              </a:graphicData>
+            </a:graphic>
+          </wp:inline>
+        </w:drawing>
+      </w:r>
+    </w:p>
+    <w:p>
+      <w:pPr>
+        <w:jc w:val="both"/>
+        <w:rPr>
+          <w:rFonts w:hint="default"/>
+          <w:b/>
+          <w:bCs/>
+          <w:sz w:val="36"/>
+          <w:szCs w:val="36"/>
+          <w:lang w:val="en-IN"/>
+        </w:rPr>
+      </w:pPr>
+    </w:p>
+    <w:p>
+      <w:pPr>
+        <w:jc w:val="both"/>
+        <w:rPr>
+          <w:rFonts w:hint="default"/>
+          <w:b/>
+          <w:bCs/>
+          <w:sz w:val="36"/>
+          <w:szCs w:val="36"/>
+          <w:lang w:val="en-IN"/>
+        </w:rPr>
+      </w:pPr>
+    </w:p>
+    <w:p>
+      <w:pPr>
         <w:jc w:val="center"/>
         <w:rPr>
           <w:rFonts w:hint="default"/>
@@ -255,6 +352,32 @@
     </w:p>
     <w:p>
       <w:pPr>
+        <w:jc w:val="center"/>
+        <w:rPr>
+          <w:rFonts w:hint="default"/>
+          <w:b/>
+          <w:bCs/>
+          <w:sz w:val="32"/>
+          <w:szCs w:val="32"/>
+          <w:lang w:val="en-IN"/>
+        </w:rPr>
+      </w:pPr>
+    </w:p>
+    <w:p>
+      <w:pPr>
+        <w:jc w:val="center"/>
+        <w:rPr>
+          <w:rFonts w:hint="default"/>
+          <w:b/>
+          <w:bCs/>
+          <w:sz w:val="32"/>
+          <w:szCs w:val="32"/>
+          <w:lang w:val="en-IN"/>
+        </w:rPr>
+      </w:pPr>
+    </w:p>
+    <w:p>
+      <w:pPr>
         <w:jc w:val="both"/>
         <w:rPr>
           <w:rFonts w:hint="default"/>
@@ -274,7 +397,31 @@
           <w:szCs w:val="36"/>
           <w:lang w:val="en-IN"/>
         </w:rPr>
-        <w:t xml:space="preserve">      For All Parts</w:t>
+        <w:t xml:space="preserve">      </w:t>
+      </w:r>
+    </w:p>
+    <w:p>
+      <w:pPr>
+        <w:jc w:val="both"/>
+        <w:rPr>
+          <w:rFonts w:hint="default"/>
+          <w:b/>
+          <w:bCs/>
+          <w:sz w:val="36"/>
+          <w:szCs w:val="36"/>
+          <w:lang w:val="en-IN"/>
+        </w:rPr>
+      </w:pPr>
+      <w:r>
+        <w:rPr>
+          <w:rFonts w:hint="default"/>
+          <w:b/>
+          <w:bCs/>
+          <w:sz w:val="36"/>
+          <w:szCs w:val="36"/>
+          <w:lang w:val="en-IN"/>
+        </w:rPr>
+        <w:t>For All Parts</w:t>
       </w:r>
       <w:r>
         <w:rPr>
@@ -286,7 +433,6 @@
           <w:lang w:val="en-IN"/>
         </w:rPr>
         <w:tab/>
-        <w:t/>
       </w:r>
       <w:r>
         <w:rPr>
@@ -298,7 +444,6 @@
           <w:lang w:val="en-IN"/>
         </w:rPr>
         <w:tab/>
-        <w:t/>
       </w:r>
       <w:r>
         <w:rPr>
@@ -310,6 +455,16 @@
           <w:lang w:val="en-IN"/>
         </w:rPr>
         <w:tab/>
+      </w:r>
+      <w:r>
+        <w:rPr>
+          <w:rFonts w:hint="default"/>
+          <w:b/>
+          <w:bCs/>
+          <w:sz w:val="36"/>
+          <w:szCs w:val="36"/>
+          <w:lang w:val="en-IN"/>
+        </w:rPr>
         <w:t xml:space="preserve">   For Parts without Dim</w:t>
       </w:r>
     </w:p>
@@ -336,7 +491,7 @@
                     </pic:cNvPicPr>
                   </pic:nvPicPr>
                   <pic:blipFill>
-                    <a:blip r:embed="rId5"/>
+                    <a:blip r:embed="rId6"/>
                     <a:stretch>
                       <a:fillRect/>
                     </a:stretch>
@@ -381,7 +536,7 @@
                     </pic:cNvPicPr>
                   </pic:nvPicPr>
                   <pic:blipFill>
-                    <a:blip r:embed="rId6"/>
+                    <a:blip r:embed="rId7"/>
                     <a:stretch>
                       <a:fillRect/>
                     </a:stretch>
@@ -829,28 +984,7 @@
             </w14:solidFill>
           </w14:textFill>
         </w:rPr>
-        <w:t xml:space="preserve"> Dims:</w:t>
-      </w:r>
-      <w:r>
-        <w:rPr>
-          <w:rFonts w:hint="default" w:ascii="Consolas" w:hAnsi="Consolas" w:eastAsia="Consolas" w:cs="Consolas"/>
-          <w:b/>
-          <w:bCs/>
-          <w:i w:val="0"/>
-          <w:iCs w:val="0"/>
-          <w:caps w:val="0"/>
-          <w:color w:val="000000" w:themeColor="text1"/>
-          <w:spacing w:val="0"/>
-          <w:sz w:val="24"/>
-          <w:szCs w:val="24"/>
-          <w:shd w:val="clear" w:color="auto" w:fill="auto"/>
-          <w14:textFill>
-            <w14:solidFill>
-              <w14:schemeClr w14:val="tx1"/>
-            </w14:solidFill>
-          </w14:textFill>
-        </w:rPr>
-        <w:t xml:space="preserve"> 3.52% </w:t>
+        <w:t xml:space="preserve"> Dims: 3.52% </w:t>
       </w:r>
     </w:p>
     <w:p>
@@ -1089,15 +1223,18 @@
         <w:spacing w:line="360" w:lineRule="auto"/>
         <w:jc w:val="left"/>
         <w:rPr>
-          <w:rFonts w:hint="default"/>
-          <w:b/>
-          <w:bCs/>
-          <w:color w:val="000000" w:themeColor="text1"/>
-          <w:sz w:val="24"/>
-          <w:szCs w:val="24"/>
-          <w:highlight w:val="yellow"/>
-          <w:shd w:val="clear" w:color="auto" w:fill="auto"/>
-          <w:lang w:val="en-IN"/>
+          <w:rFonts w:hint="default" w:ascii="Consolas" w:hAnsi="Consolas" w:eastAsia="Consolas" w:cs="Consolas"/>
+          <w:b/>
+          <w:bCs/>
+          <w:i w:val="0"/>
+          <w:iCs w:val="0"/>
+          <w:caps w:val="0"/>
+          <w:color w:val="000000" w:themeColor="text1"/>
+          <w:spacing w:val="0"/>
+          <w:sz w:val="24"/>
+          <w:szCs w:val="24"/>
+          <w:highlight w:val="yellow"/>
+          <w:shd w:val="clear" w:color="auto" w:fill="auto"/>
           <w14:textFill>
             <w14:solidFill>
               <w14:schemeClr w14:val="tx1"/>
@@ -1215,30 +1352,1685 @@
             </w14:solidFill>
           </w14:textFill>
         </w:rPr>
-        <w:t>Active Parts with Dimensions</w:t>
-      </w:r>
-      <w:r>
-        <w:rPr>
-          <w:rFonts w:hint="default" w:ascii="Consolas" w:hAnsi="Consolas" w:eastAsia="Consolas" w:cs="Consolas"/>
-          <w:b/>
-          <w:bCs/>
-          <w:i w:val="0"/>
-          <w:iCs w:val="0"/>
-          <w:caps w:val="0"/>
-          <w:color w:val="000000" w:themeColor="text1"/>
-          <w:spacing w:val="0"/>
-          <w:sz w:val="24"/>
-          <w:szCs w:val="24"/>
-          <w:highlight w:val="yellow"/>
-          <w:shd w:val="clear" w:color="auto" w:fill="auto"/>
-          <w14:textFill>
-            <w14:solidFill>
-              <w14:schemeClr w14:val="tx1"/>
-            </w14:solidFill>
-          </w14:textFill>
-        </w:rPr>
-        <w:t>: 9.42%</w:t>
-      </w:r>
+        <w:t>Active Parts with Dimensions: 9.42%</w:t>
+      </w:r>
+    </w:p>
+    <w:p>
+      <w:pPr>
+        <w:spacing w:line="360" w:lineRule="auto"/>
+        <w:jc w:val="left"/>
+        <w:rPr>
+          <w:rFonts w:hint="default" w:ascii="Consolas" w:hAnsi="Consolas" w:eastAsia="Consolas" w:cs="Consolas"/>
+          <w:b/>
+          <w:bCs/>
+          <w:i w:val="0"/>
+          <w:iCs w:val="0"/>
+          <w:caps w:val="0"/>
+          <w:color w:val="000000" w:themeColor="text1"/>
+          <w:spacing w:val="0"/>
+          <w:sz w:val="24"/>
+          <w:szCs w:val="24"/>
+          <w:highlight w:val="yellow"/>
+          <w:shd w:val="clear" w:color="auto" w:fill="auto"/>
+          <w14:textFill>
+            <w14:solidFill>
+              <w14:schemeClr w14:val="tx1"/>
+            </w14:solidFill>
+          </w14:textFill>
+        </w:rPr>
+      </w:pPr>
+    </w:p>
+    <w:p>
+      <w:pPr>
+        <w:spacing w:line="360" w:lineRule="auto"/>
+        <w:jc w:val="left"/>
+        <w:rPr>
+          <w:rFonts w:hint="default" w:ascii="Consolas" w:hAnsi="Consolas" w:eastAsia="Consolas" w:cs="Consolas"/>
+          <w:b/>
+          <w:bCs/>
+          <w:i w:val="0"/>
+          <w:iCs w:val="0"/>
+          <w:caps w:val="0"/>
+          <w:color w:val="000000" w:themeColor="text1"/>
+          <w:spacing w:val="0"/>
+          <w:sz w:val="24"/>
+          <w:szCs w:val="24"/>
+          <w:highlight w:val="yellow"/>
+          <w:shd w:val="clear" w:color="auto" w:fill="auto"/>
+          <w14:textFill>
+            <w14:solidFill>
+              <w14:schemeClr w14:val="tx1"/>
+            </w14:solidFill>
+          </w14:textFill>
+        </w:rPr>
+      </w:pPr>
+    </w:p>
+    <w:p>
+      <w:pPr>
+        <w:spacing w:line="360" w:lineRule="auto"/>
+        <w:jc w:val="left"/>
+        <w:rPr>
+          <w:rFonts w:hint="default" w:ascii="Consolas" w:hAnsi="Consolas" w:eastAsia="Consolas" w:cs="Consolas"/>
+          <w:b/>
+          <w:bCs/>
+          <w:i w:val="0"/>
+          <w:iCs w:val="0"/>
+          <w:caps w:val="0"/>
+          <w:color w:val="000000" w:themeColor="text1"/>
+          <w:spacing w:val="0"/>
+          <w:sz w:val="24"/>
+          <w:szCs w:val="24"/>
+          <w:highlight w:val="yellow"/>
+          <w:shd w:val="clear" w:color="auto" w:fill="auto"/>
+          <w14:textFill>
+            <w14:solidFill>
+              <w14:schemeClr w14:val="tx1"/>
+            </w14:solidFill>
+          </w14:textFill>
+        </w:rPr>
+      </w:pPr>
+      <w:r>
+        <w:rPr>
+          <w:sz w:val="24"/>
+        </w:rPr>
+        <mc:AlternateContent>
+          <mc:Choice Requires="wps">
+            <w:drawing>
+              <wp:anchor distT="0" distB="0" distL="114300" distR="114300" simplePos="0" relativeHeight="251659264" behindDoc="0" locked="0" layoutInCell="1" allowOverlap="1">
+                <wp:simplePos x="0" y="0"/>
+                <wp:positionH relativeFrom="column">
+                  <wp:posOffset>2329180</wp:posOffset>
+                </wp:positionH>
+                <wp:positionV relativeFrom="paragraph">
+                  <wp:posOffset>138430</wp:posOffset>
+                </wp:positionV>
+                <wp:extent cx="1303020" cy="2799715"/>
+                <wp:effectExtent l="15240" t="6350" r="22860" b="13335"/>
+                <wp:wrapNone/>
+                <wp:docPr id="11" name="Down Arrow 11"/>
+                <wp:cNvGraphicFramePr/>
+                <a:graphic xmlns:a="http://schemas.openxmlformats.org/drawingml/2006/main">
+                  <a:graphicData uri="http://schemas.microsoft.com/office/word/2010/wordprocessingShape">
+                    <wps:wsp>
+                      <wps:cNvSpPr/>
+                      <wps:spPr>
+                        <a:xfrm>
+                          <a:off x="2661285" y="6645910"/>
+                          <a:ext cx="1303020" cy="2799715"/>
+                        </a:xfrm>
+                        <a:prstGeom prst="downArrow">
+                          <a:avLst/>
+                        </a:prstGeom>
+                      </wps:spPr>
+                      <wps:style>
+                        <a:lnRef idx="2">
+                          <a:schemeClr val="accent1">
+                            <a:lumMod val="75000"/>
+                          </a:schemeClr>
+                        </a:lnRef>
+                        <a:fillRef idx="1">
+                          <a:schemeClr val="accent1"/>
+                        </a:fillRef>
+                        <a:effectRef idx="0">
+                          <a:srgbClr val="FFFFFF"/>
+                        </a:effectRef>
+                        <a:fontRef idx="minor">
+                          <a:schemeClr val="lt1"/>
+                        </a:fontRef>
+                      </wps:style>
+                      <wps:bodyPr rot="0" spcFirstLastPara="0" vertOverflow="overflow" horzOverflow="overflow" vert="horz" wrap="square" lIns="91440" tIns="45720" rIns="91440" bIns="45720" numCol="1" spcCol="0" rtlCol="0" fromWordArt="0" anchor="ctr" anchorCtr="0" forceAA="0" compatLnSpc="1">
+                        <a:noAutofit/>
+                      </wps:bodyPr>
+                    </wps:wsp>
+                  </a:graphicData>
+                </a:graphic>
+              </wp:anchor>
+            </w:drawing>
+          </mc:Choice>
+          <mc:Fallback>
+            <w:pict>
+              <v:shape id="_x0000_s1026" o:spid="_x0000_s1026" o:spt="67" type="#_x0000_t67" style="position:absolute;left:0pt;margin-left:183.4pt;margin-top:10.9pt;height:220.45pt;width:102.6pt;z-index:251659264;v-text-anchor:middle;mso-width-relative:page;mso-height-relative:page;" fillcolor="#5B9BD5 [3204]" filled="t" stroked="t" coordsize="21600,21600" o:gfxdata="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" adj="16574,5400">
+                <v:fill on="t" focussize="0,0"/>
+                <v:stroke weight="1pt" color="#2E75B6 [2404]" miterlimit="8" joinstyle="miter"/>
+                <v:imagedata o:title=""/>
+                <o:lock v:ext="edit" aspectratio="f"/>
+              </v:shape>
+            </w:pict>
+          </mc:Fallback>
+        </mc:AlternateContent>
+      </w:r>
+    </w:p>
+    <w:p>
+      <w:pPr>
+        <w:spacing w:line="360" w:lineRule="auto"/>
+        <w:jc w:val="left"/>
+        <w:rPr>
+          <w:rFonts w:hint="default" w:ascii="Consolas" w:hAnsi="Consolas" w:eastAsia="Consolas" w:cs="Consolas"/>
+          <w:b/>
+          <w:bCs/>
+          <w:i w:val="0"/>
+          <w:iCs w:val="0"/>
+          <w:caps w:val="0"/>
+          <w:color w:val="000000" w:themeColor="text1"/>
+          <w:spacing w:val="0"/>
+          <w:sz w:val="24"/>
+          <w:szCs w:val="24"/>
+          <w:highlight w:val="yellow"/>
+          <w:shd w:val="clear" w:color="auto" w:fill="auto"/>
+          <w14:textFill>
+            <w14:solidFill>
+              <w14:schemeClr w14:val="tx1"/>
+            </w14:solidFill>
+          </w14:textFill>
+        </w:rPr>
+      </w:pPr>
+    </w:p>
+    <w:p>
+      <w:pPr>
+        <w:spacing w:line="360" w:lineRule="auto"/>
+        <w:jc w:val="left"/>
+        <w:rPr>
+          <w:rFonts w:hint="default" w:ascii="Consolas" w:hAnsi="Consolas" w:eastAsia="Consolas" w:cs="Consolas"/>
+          <w:b/>
+          <w:bCs/>
+          <w:i w:val="0"/>
+          <w:iCs w:val="0"/>
+          <w:caps w:val="0"/>
+          <w:color w:val="000000" w:themeColor="text1"/>
+          <w:spacing w:val="0"/>
+          <w:sz w:val="24"/>
+          <w:szCs w:val="24"/>
+          <w:highlight w:val="yellow"/>
+          <w:shd w:val="clear" w:color="auto" w:fill="auto"/>
+          <w14:textFill>
+            <w14:solidFill>
+              <w14:schemeClr w14:val="tx1"/>
+            </w14:solidFill>
+          </w14:textFill>
+        </w:rPr>
+      </w:pPr>
+    </w:p>
+    <w:p>
+      <w:pPr>
+        <w:spacing w:line="360" w:lineRule="auto"/>
+        <w:jc w:val="left"/>
+        <w:rPr>
+          <w:rFonts w:hint="default" w:ascii="Consolas" w:hAnsi="Consolas" w:eastAsia="Consolas" w:cs="Consolas"/>
+          <w:b/>
+          <w:bCs/>
+          <w:i w:val="0"/>
+          <w:iCs w:val="0"/>
+          <w:caps w:val="0"/>
+          <w:color w:val="000000" w:themeColor="text1"/>
+          <w:spacing w:val="0"/>
+          <w:sz w:val="24"/>
+          <w:szCs w:val="24"/>
+          <w:highlight w:val="yellow"/>
+          <w:shd w:val="clear" w:color="auto" w:fill="auto"/>
+          <w14:textFill>
+            <w14:solidFill>
+              <w14:schemeClr w14:val="tx1"/>
+            </w14:solidFill>
+          </w14:textFill>
+        </w:rPr>
+      </w:pPr>
+    </w:p>
+    <w:p>
+      <w:pPr>
+        <w:spacing w:line="360" w:lineRule="auto"/>
+        <w:jc w:val="left"/>
+        <w:rPr>
+          <w:rFonts w:hint="default" w:ascii="Consolas" w:hAnsi="Consolas" w:eastAsia="Consolas" w:cs="Consolas"/>
+          <w:b/>
+          <w:bCs/>
+          <w:i w:val="0"/>
+          <w:iCs w:val="0"/>
+          <w:caps w:val="0"/>
+          <w:color w:val="000000" w:themeColor="text1"/>
+          <w:spacing w:val="0"/>
+          <w:sz w:val="24"/>
+          <w:szCs w:val="24"/>
+          <w:highlight w:val="yellow"/>
+          <w:shd w:val="clear" w:color="auto" w:fill="auto"/>
+          <w14:textFill>
+            <w14:solidFill>
+              <w14:schemeClr w14:val="tx1"/>
+            </w14:solidFill>
+          </w14:textFill>
+        </w:rPr>
+      </w:pPr>
+    </w:p>
+    <w:p>
+      <w:pPr>
+        <w:spacing w:line="360" w:lineRule="auto"/>
+        <w:jc w:val="left"/>
+        <w:rPr>
+          <w:rFonts w:hint="default" w:ascii="Consolas" w:hAnsi="Consolas" w:eastAsia="Consolas" w:cs="Consolas"/>
+          <w:b/>
+          <w:bCs/>
+          <w:i w:val="0"/>
+          <w:iCs w:val="0"/>
+          <w:caps w:val="0"/>
+          <w:color w:val="000000" w:themeColor="text1"/>
+          <w:spacing w:val="0"/>
+          <w:sz w:val="24"/>
+          <w:szCs w:val="24"/>
+          <w:highlight w:val="yellow"/>
+          <w:shd w:val="clear" w:color="auto" w:fill="auto"/>
+          <w14:textFill>
+            <w14:solidFill>
+              <w14:schemeClr w14:val="tx1"/>
+            </w14:solidFill>
+          </w14:textFill>
+        </w:rPr>
+      </w:pPr>
+    </w:p>
+    <w:p>
+      <w:pPr>
+        <w:spacing w:line="360" w:lineRule="auto"/>
+        <w:jc w:val="left"/>
+        <w:rPr>
+          <w:rFonts w:hint="default" w:ascii="Consolas" w:hAnsi="Consolas" w:eastAsia="Consolas" w:cs="Consolas"/>
+          <w:b/>
+          <w:bCs/>
+          <w:i w:val="0"/>
+          <w:iCs w:val="0"/>
+          <w:caps w:val="0"/>
+          <w:color w:val="000000" w:themeColor="text1"/>
+          <w:spacing w:val="0"/>
+          <w:sz w:val="24"/>
+          <w:szCs w:val="24"/>
+          <w:highlight w:val="yellow"/>
+          <w:shd w:val="clear" w:color="auto" w:fill="auto"/>
+          <w14:textFill>
+            <w14:solidFill>
+              <w14:schemeClr w14:val="tx1"/>
+            </w14:solidFill>
+          </w14:textFill>
+        </w:rPr>
+      </w:pPr>
+    </w:p>
+    <w:p>
+      <w:pPr>
+        <w:spacing w:line="360" w:lineRule="auto"/>
+        <w:jc w:val="left"/>
+        <w:rPr>
+          <w:rFonts w:hint="default" w:ascii="Consolas" w:hAnsi="Consolas" w:eastAsia="Consolas" w:cs="Consolas"/>
+          <w:b/>
+          <w:bCs/>
+          <w:i w:val="0"/>
+          <w:iCs w:val="0"/>
+          <w:caps w:val="0"/>
+          <w:color w:val="000000" w:themeColor="text1"/>
+          <w:spacing w:val="0"/>
+          <w:sz w:val="24"/>
+          <w:szCs w:val="24"/>
+          <w:highlight w:val="yellow"/>
+          <w:shd w:val="clear" w:color="auto" w:fill="auto"/>
+          <w14:textFill>
+            <w14:solidFill>
+              <w14:schemeClr w14:val="tx1"/>
+            </w14:solidFill>
+          </w14:textFill>
+        </w:rPr>
+      </w:pPr>
+    </w:p>
+    <w:p>
+      <w:pPr>
+        <w:spacing w:line="360" w:lineRule="auto"/>
+        <w:jc w:val="left"/>
+        <w:rPr>
+          <w:rFonts w:hint="default" w:ascii="Consolas" w:hAnsi="Consolas" w:eastAsia="Consolas" w:cs="Consolas"/>
+          <w:b/>
+          <w:bCs/>
+          <w:i w:val="0"/>
+          <w:iCs w:val="0"/>
+          <w:caps w:val="0"/>
+          <w:color w:val="000000" w:themeColor="text1"/>
+          <w:spacing w:val="0"/>
+          <w:sz w:val="24"/>
+          <w:szCs w:val="24"/>
+          <w:highlight w:val="yellow"/>
+          <w:shd w:val="clear" w:color="auto" w:fill="auto"/>
+          <w14:textFill>
+            <w14:solidFill>
+              <w14:schemeClr w14:val="tx1"/>
+            </w14:solidFill>
+          </w14:textFill>
+        </w:rPr>
+      </w:pPr>
+    </w:p>
+    <w:p>
+      <w:pPr>
+        <w:spacing w:line="360" w:lineRule="auto"/>
+        <w:jc w:val="left"/>
+        <w:rPr>
+          <w:rFonts w:hint="default" w:ascii="Consolas" w:hAnsi="Consolas" w:eastAsia="Consolas" w:cs="Consolas"/>
+          <w:b/>
+          <w:bCs/>
+          <w:i w:val="0"/>
+          <w:iCs w:val="0"/>
+          <w:caps w:val="0"/>
+          <w:color w:val="000000" w:themeColor="text1"/>
+          <w:spacing w:val="0"/>
+          <w:sz w:val="24"/>
+          <w:szCs w:val="24"/>
+          <w:highlight w:val="yellow"/>
+          <w:shd w:val="clear" w:color="auto" w:fill="auto"/>
+          <w14:textFill>
+            <w14:solidFill>
+              <w14:schemeClr w14:val="tx1"/>
+            </w14:solidFill>
+          </w14:textFill>
+        </w:rPr>
+      </w:pPr>
+    </w:p>
+    <w:p>
+      <w:pPr>
+        <w:spacing w:line="360" w:lineRule="auto"/>
+        <w:jc w:val="left"/>
+        <w:rPr>
+          <w:rFonts w:hint="default" w:ascii="Consolas" w:hAnsi="Consolas" w:eastAsia="Consolas" w:cs="Consolas"/>
+          <w:b/>
+          <w:bCs/>
+          <w:i w:val="0"/>
+          <w:iCs w:val="0"/>
+          <w:caps w:val="0"/>
+          <w:color w:val="000000" w:themeColor="text1"/>
+          <w:spacing w:val="0"/>
+          <w:sz w:val="24"/>
+          <w:szCs w:val="24"/>
+          <w:highlight w:val="yellow"/>
+          <w:shd w:val="clear" w:color="auto" w:fill="auto"/>
+          <w14:textFill>
+            <w14:solidFill>
+              <w14:schemeClr w14:val="tx1"/>
+            </w14:solidFill>
+          </w14:textFill>
+        </w:rPr>
+      </w:pPr>
+    </w:p>
+    <w:p>
+      <w:pPr>
+        <w:spacing w:line="360" w:lineRule="auto"/>
+        <w:jc w:val="left"/>
+        <w:rPr>
+          <w:rFonts w:hint="default" w:ascii="Consolas" w:hAnsi="Consolas" w:eastAsia="Consolas" w:cs="Consolas"/>
+          <w:b/>
+          <w:bCs/>
+          <w:i w:val="0"/>
+          <w:iCs w:val="0"/>
+          <w:caps w:val="0"/>
+          <w:color w:val="000000" w:themeColor="text1"/>
+          <w:spacing w:val="0"/>
+          <w:sz w:val="24"/>
+          <w:szCs w:val="24"/>
+          <w:highlight w:val="yellow"/>
+          <w:shd w:val="clear" w:color="auto" w:fill="auto"/>
+          <w14:textFill>
+            <w14:solidFill>
+              <w14:schemeClr w14:val="tx1"/>
+            </w14:solidFill>
+          </w14:textFill>
+        </w:rPr>
+      </w:pPr>
+    </w:p>
+    <w:p>
+      <w:pPr>
+        <w:spacing w:line="360" w:lineRule="auto"/>
+        <w:jc w:val="left"/>
+        <w:rPr>
+          <w:rFonts w:hint="default" w:ascii="Consolas" w:hAnsi="Consolas" w:eastAsia="Consolas" w:cs="Consolas"/>
+          <w:b/>
+          <w:bCs/>
+          <w:i w:val="0"/>
+          <w:iCs w:val="0"/>
+          <w:caps w:val="0"/>
+          <w:color w:val="000000" w:themeColor="text1"/>
+          <w:spacing w:val="0"/>
+          <w:sz w:val="24"/>
+          <w:szCs w:val="24"/>
+          <w:highlight w:val="yellow"/>
+          <w:shd w:val="clear" w:color="auto" w:fill="auto"/>
+          <w14:textFill>
+            <w14:solidFill>
+              <w14:schemeClr w14:val="tx1"/>
+            </w14:solidFill>
+          </w14:textFill>
+        </w:rPr>
+      </w:pPr>
+    </w:p>
+    <w:p>
+      <w:pPr>
+        <w:spacing w:line="360" w:lineRule="auto"/>
+        <w:jc w:val="left"/>
+        <w:rPr>
+          <w:rFonts w:hint="default" w:ascii="Consolas" w:hAnsi="Consolas" w:eastAsia="Consolas" w:cs="Consolas"/>
+          <w:b/>
+          <w:bCs/>
+          <w:i w:val="0"/>
+          <w:iCs w:val="0"/>
+          <w:caps w:val="0"/>
+          <w:color w:val="000000" w:themeColor="text1"/>
+          <w:spacing w:val="0"/>
+          <w:sz w:val="24"/>
+          <w:szCs w:val="24"/>
+          <w:highlight w:val="none"/>
+          <w:shd w:val="clear" w:color="auto" w:fill="auto"/>
+          <w14:textFill>
+            <w14:solidFill>
+              <w14:schemeClr w14:val="tx1"/>
+            </w14:solidFill>
+          </w14:textFill>
+        </w:rPr>
+      </w:pPr>
+    </w:p>
+    <w:p>
+      <w:pPr>
+        <w:numPr>
+          <w:ilvl w:val="0"/>
+          <w:numId w:val="1"/>
+        </w:numPr>
+        <w:spacing w:line="360" w:lineRule="auto"/>
+        <w:jc w:val="center"/>
+        <w:rPr>
+          <w:rFonts w:hint="default" w:ascii="Consolas" w:hAnsi="Consolas" w:eastAsia="Consolas" w:cs="Consolas"/>
+          <w:b/>
+          <w:bCs/>
+          <w:i w:val="0"/>
+          <w:iCs w:val="0"/>
+          <w:caps w:val="0"/>
+          <w:color w:val="000000" w:themeColor="text1"/>
+          <w:spacing w:val="0"/>
+          <w:sz w:val="24"/>
+          <w:szCs w:val="24"/>
+          <w:highlight w:val="none"/>
+          <w:shd w:val="clear" w:color="auto" w:fill="auto"/>
+          <w:lang w:val="en-IN"/>
+          <w14:textFill>
+            <w14:solidFill>
+              <w14:schemeClr w14:val="tx1"/>
+            </w14:solidFill>
+          </w14:textFill>
+        </w:rPr>
+      </w:pPr>
+      <w:r>
+        <w:rPr>
+          <w:rFonts w:hint="default"/>
+          <w:b/>
+          <w:bCs/>
+          <w:sz w:val="36"/>
+          <w:szCs w:val="36"/>
+          <w:highlight w:val="none"/>
+          <w:lang w:val="en-IN"/>
+        </w:rPr>
+        <w:t>Wholesale Jan_Oct_Parts_Ranking</w:t>
+      </w:r>
+    </w:p>
+    <w:p>
+      <w:pPr>
+        <w:numPr>
+          <w:numId w:val="0"/>
+        </w:numPr>
+        <w:spacing w:line="360" w:lineRule="auto"/>
+        <w:jc w:val="both"/>
+        <w:rPr>
+          <w:rFonts w:hint="default" w:ascii="Consolas" w:hAnsi="Consolas" w:eastAsia="Consolas" w:cs="Consolas"/>
+          <w:b/>
+          <w:bCs/>
+          <w:i w:val="0"/>
+          <w:iCs w:val="0"/>
+          <w:caps w:val="0"/>
+          <w:color w:val="000000" w:themeColor="text1"/>
+          <w:spacing w:val="0"/>
+          <w:sz w:val="24"/>
+          <w:szCs w:val="24"/>
+          <w:highlight w:val="none"/>
+          <w:shd w:val="clear" w:color="auto" w:fill="auto"/>
+          <w:lang w:val="en-IN"/>
+          <w14:textFill>
+            <w14:solidFill>
+              <w14:schemeClr w14:val="tx1"/>
+            </w14:solidFill>
+          </w14:textFill>
+        </w:rPr>
+      </w:pPr>
+    </w:p>
+    <w:p>
+      <w:pPr>
+        <w:numPr>
+          <w:numId w:val="0"/>
+        </w:numPr>
+        <w:spacing w:line="360" w:lineRule="auto"/>
+        <w:jc w:val="center"/>
+        <w:rPr>
+          <w:rFonts w:hint="default" w:ascii="Consolas" w:hAnsi="Consolas" w:eastAsia="Consolas" w:cs="Consolas"/>
+          <w:b/>
+          <w:bCs/>
+          <w:i w:val="0"/>
+          <w:iCs w:val="0"/>
+          <w:caps w:val="0"/>
+          <w:color w:val="000000" w:themeColor="text1"/>
+          <w:spacing w:val="0"/>
+          <w:sz w:val="24"/>
+          <w:szCs w:val="24"/>
+          <w:highlight w:val="yellow"/>
+          <w:shd w:val="clear" w:color="auto" w:fill="auto"/>
+          <w:lang w:val="en-IN"/>
+          <w14:textFill>
+            <w14:solidFill>
+              <w14:schemeClr w14:val="tx1"/>
+            </w14:solidFill>
+          </w14:textFill>
+        </w:rPr>
+      </w:pPr>
+      <w:r>
+        <w:rPr>
+          <w:rFonts w:hint="default" w:ascii="Consolas" w:hAnsi="Consolas" w:eastAsia="Consolas" w:cs="Consolas"/>
+          <w:b/>
+          <w:bCs/>
+          <w:i w:val="0"/>
+          <w:iCs w:val="0"/>
+          <w:caps w:val="0"/>
+          <w:color w:val="000000" w:themeColor="text1"/>
+          <w:spacing w:val="0"/>
+          <w:sz w:val="24"/>
+          <w:szCs w:val="24"/>
+          <w:highlight w:val="none"/>
+          <w:shd w:val="clear" w:color="auto" w:fill="auto"/>
+          <w:lang w:val="en-IN"/>
+          <w14:textFill>
+            <w14:solidFill>
+              <w14:schemeClr w14:val="tx1"/>
+            </w14:solidFill>
+          </w14:textFill>
+        </w:rPr>
+        <w:drawing>
+          <wp:inline distT="0" distB="0" distL="114300" distR="114300">
+            <wp:extent cx="5496560" cy="3504565"/>
+            <wp:effectExtent l="9525" t="9525" r="10795" b="21590"/>
+            <wp:docPr id="3" name="Picture 3" descr="T10ptbsBarWholesale"/>
+            <wp:cNvGraphicFramePr>
+              <a:graphicFrameLocks xmlns:a="http://schemas.openxmlformats.org/drawingml/2006/main" noChangeAspect="1"/>
+            </wp:cNvGraphicFramePr>
+            <a:graphic xmlns:a="http://schemas.openxmlformats.org/drawingml/2006/main">
+              <a:graphicData uri="http://schemas.openxmlformats.org/drawingml/2006/picture">
+                <pic:pic xmlns:pic="http://schemas.openxmlformats.org/drawingml/2006/picture">
+                  <pic:nvPicPr>
+                    <pic:cNvPr id="3" name="Picture 3" descr="T10ptbsBarWholesale"/>
+                    <pic:cNvPicPr>
+                      <a:picLocks noChangeAspect="1"/>
+                    </pic:cNvPicPr>
+                  </pic:nvPicPr>
+                  <pic:blipFill>
+                    <a:blip r:embed="rId8"/>
+                    <a:stretch>
+                      <a:fillRect/>
+                    </a:stretch>
+                  </pic:blipFill>
+                  <pic:spPr>
+                    <a:xfrm>
+                      <a:off x="0" y="0"/>
+                      <a:ext cx="5496560" cy="3504565"/>
+                    </a:xfrm>
+                    <a:prstGeom prst="rect">
+                      <a:avLst/>
+                    </a:prstGeom>
+                    <a:ln>
+                      <a:solidFill>
+                        <a:srgbClr val="0000FF"/>
+                      </a:solidFill>
+                    </a:ln>
+                  </pic:spPr>
+                </pic:pic>
+              </a:graphicData>
+            </a:graphic>
+          </wp:inline>
+        </w:drawing>
+      </w:r>
+    </w:p>
+    <w:p>
+      <w:pPr>
+        <w:spacing w:line="360" w:lineRule="auto"/>
+        <w:jc w:val="left"/>
+        <w:rPr>
+          <w:rFonts w:hint="default" w:ascii="Consolas" w:hAnsi="Consolas" w:eastAsia="Consolas" w:cs="Consolas"/>
+          <w:b/>
+          <w:bCs/>
+          <w:i w:val="0"/>
+          <w:iCs w:val="0"/>
+          <w:caps w:val="0"/>
+          <w:color w:val="000000" w:themeColor="text1"/>
+          <w:spacing w:val="0"/>
+          <w:sz w:val="24"/>
+          <w:szCs w:val="24"/>
+          <w:highlight w:val="yellow"/>
+          <w:shd w:val="clear" w:color="auto" w:fill="auto"/>
+          <w:lang w:val="en-IN"/>
+          <w14:textFill>
+            <w14:solidFill>
+              <w14:schemeClr w14:val="tx1"/>
+            </w14:solidFill>
+          </w14:textFill>
+        </w:rPr>
+      </w:pPr>
+    </w:p>
+    <w:p>
+      <w:pPr>
+        <w:spacing w:line="360" w:lineRule="auto"/>
+        <w:jc w:val="left"/>
+        <w:rPr>
+          <w:rFonts w:hint="default" w:ascii="Consolas" w:hAnsi="Consolas" w:eastAsia="Consolas" w:cs="Consolas"/>
+          <w:b/>
+          <w:bCs/>
+          <w:i w:val="0"/>
+          <w:iCs w:val="0"/>
+          <w:caps w:val="0"/>
+          <w:color w:val="000000" w:themeColor="text1"/>
+          <w:spacing w:val="0"/>
+          <w:sz w:val="24"/>
+          <w:szCs w:val="24"/>
+          <w:highlight w:val="yellow"/>
+          <w:shd w:val="clear" w:color="auto" w:fill="auto"/>
+          <w:lang w:val="en-IN"/>
+          <w14:textFill>
+            <w14:solidFill>
+              <w14:schemeClr w14:val="tx1"/>
+            </w14:solidFill>
+          </w14:textFill>
+        </w:rPr>
+      </w:pPr>
+    </w:p>
+    <w:p>
+      <w:pPr>
+        <w:spacing w:line="360" w:lineRule="auto"/>
+        <w:jc w:val="center"/>
+        <w:rPr>
+          <w:rFonts w:hint="default" w:ascii="Consolas" w:hAnsi="Consolas" w:eastAsia="Consolas" w:cs="Consolas"/>
+          <w:b/>
+          <w:bCs/>
+          <w:i w:val="0"/>
+          <w:iCs w:val="0"/>
+          <w:caps w:val="0"/>
+          <w:color w:val="000000" w:themeColor="text1"/>
+          <w:spacing w:val="0"/>
+          <w:sz w:val="24"/>
+          <w:szCs w:val="24"/>
+          <w:highlight w:val="yellow"/>
+          <w:shd w:val="clear" w:color="auto" w:fill="auto"/>
+          <w:lang w:val="en-IN"/>
+          <w14:textFill>
+            <w14:solidFill>
+              <w14:schemeClr w14:val="tx1"/>
+            </w14:solidFill>
+          </w14:textFill>
+        </w:rPr>
+      </w:pPr>
+      <w:r>
+        <w:rPr>
+          <w:rFonts w:hint="default" w:ascii="Consolas" w:hAnsi="Consolas" w:eastAsia="Consolas" w:cs="Consolas"/>
+          <w:b/>
+          <w:bCs/>
+          <w:i w:val="0"/>
+          <w:iCs w:val="0"/>
+          <w:caps w:val="0"/>
+          <w:color w:val="000000" w:themeColor="text1"/>
+          <w:spacing w:val="0"/>
+          <w:sz w:val="24"/>
+          <w:szCs w:val="24"/>
+          <w:highlight w:val="yellow"/>
+          <w:shd w:val="clear" w:color="auto" w:fill="auto"/>
+          <w:lang w:val="en-IN"/>
+          <w14:textFill>
+            <w14:solidFill>
+              <w14:schemeClr w14:val="tx1"/>
+            </w14:solidFill>
+          </w14:textFill>
+        </w:rPr>
+        <w:drawing>
+          <wp:inline distT="0" distB="0" distL="114300" distR="114300">
+            <wp:extent cx="5551170" cy="3903345"/>
+            <wp:effectExtent l="9525" t="9525" r="17145" b="19050"/>
+            <wp:docPr id="4" name="Picture 4" descr="T10ptbgpBarWholesale"/>
+            <wp:cNvGraphicFramePr>
+              <a:graphicFrameLocks xmlns:a="http://schemas.openxmlformats.org/drawingml/2006/main" noChangeAspect="1"/>
+            </wp:cNvGraphicFramePr>
+            <a:graphic xmlns:a="http://schemas.openxmlformats.org/drawingml/2006/main">
+              <a:graphicData uri="http://schemas.openxmlformats.org/drawingml/2006/picture">
+                <pic:pic xmlns:pic="http://schemas.openxmlformats.org/drawingml/2006/picture">
+                  <pic:nvPicPr>
+                    <pic:cNvPr id="4" name="Picture 4" descr="T10ptbgpBarWholesale"/>
+                    <pic:cNvPicPr>
+                      <a:picLocks noChangeAspect="1"/>
+                    </pic:cNvPicPr>
+                  </pic:nvPicPr>
+                  <pic:blipFill>
+                    <a:blip r:embed="rId9"/>
+                    <a:stretch>
+                      <a:fillRect/>
+                    </a:stretch>
+                  </pic:blipFill>
+                  <pic:spPr>
+                    <a:xfrm>
+                      <a:off x="0" y="0"/>
+                      <a:ext cx="5551170" cy="3903345"/>
+                    </a:xfrm>
+                    <a:prstGeom prst="rect">
+                      <a:avLst/>
+                    </a:prstGeom>
+                    <a:ln>
+                      <a:solidFill>
+                        <a:srgbClr val="0000FF"/>
+                      </a:solidFill>
+                    </a:ln>
+                  </pic:spPr>
+                </pic:pic>
+              </a:graphicData>
+            </a:graphic>
+          </wp:inline>
+        </w:drawing>
+      </w:r>
+    </w:p>
+    <w:p>
+      <w:pPr>
+        <w:spacing w:line="360" w:lineRule="auto"/>
+        <w:jc w:val="left"/>
+        <w:rPr>
+          <w:rFonts w:hint="default" w:ascii="Consolas" w:hAnsi="Consolas" w:eastAsia="Consolas" w:cs="Consolas"/>
+          <w:b/>
+          <w:bCs/>
+          <w:i w:val="0"/>
+          <w:iCs w:val="0"/>
+          <w:caps w:val="0"/>
+          <w:color w:val="000000" w:themeColor="text1"/>
+          <w:spacing w:val="0"/>
+          <w:sz w:val="24"/>
+          <w:szCs w:val="24"/>
+          <w:highlight w:val="yellow"/>
+          <w:shd w:val="clear" w:color="auto" w:fill="auto"/>
+          <w:lang w:val="en-IN"/>
+          <w14:textFill>
+            <w14:solidFill>
+              <w14:schemeClr w14:val="tx1"/>
+            </w14:solidFill>
+          </w14:textFill>
+        </w:rPr>
+      </w:pPr>
+    </w:p>
+    <w:p>
+      <w:pPr>
+        <w:spacing w:line="360" w:lineRule="auto"/>
+        <w:jc w:val="left"/>
+        <w:rPr>
+          <w:rFonts w:hint="default" w:ascii="Consolas" w:hAnsi="Consolas" w:eastAsia="Consolas" w:cs="Consolas"/>
+          <w:b/>
+          <w:bCs/>
+          <w:i w:val="0"/>
+          <w:iCs w:val="0"/>
+          <w:caps w:val="0"/>
+          <w:color w:val="000000" w:themeColor="text1"/>
+          <w:spacing w:val="0"/>
+          <w:sz w:val="24"/>
+          <w:szCs w:val="24"/>
+          <w:highlight w:val="yellow"/>
+          <w:shd w:val="clear" w:color="auto" w:fill="auto"/>
+          <w:lang w:val="en-IN"/>
+          <w14:textFill>
+            <w14:solidFill>
+              <w14:schemeClr w14:val="tx1"/>
+            </w14:solidFill>
+          </w14:textFill>
+        </w:rPr>
+      </w:pPr>
+    </w:p>
+    <w:p>
+      <w:pPr>
+        <w:spacing w:line="360" w:lineRule="auto"/>
+        <w:jc w:val="left"/>
+        <w:rPr>
+          <w:rFonts w:hint="default" w:ascii="Consolas" w:hAnsi="Consolas" w:eastAsia="Consolas" w:cs="Consolas"/>
+          <w:b/>
+          <w:bCs/>
+          <w:i w:val="0"/>
+          <w:iCs w:val="0"/>
+          <w:caps w:val="0"/>
+          <w:color w:val="000000" w:themeColor="text1"/>
+          <w:spacing w:val="0"/>
+          <w:sz w:val="24"/>
+          <w:szCs w:val="24"/>
+          <w:highlight w:val="yellow"/>
+          <w:shd w:val="clear" w:color="auto" w:fill="auto"/>
+          <w:lang w:val="en-IN"/>
+          <w14:textFill>
+            <w14:solidFill>
+              <w14:schemeClr w14:val="tx1"/>
+            </w14:solidFill>
+          </w14:textFill>
+        </w:rPr>
+      </w:pPr>
+    </w:p>
+    <w:p>
+      <w:pPr>
+        <w:spacing w:line="360" w:lineRule="auto"/>
+        <w:jc w:val="left"/>
+        <w:rPr>
+          <w:rFonts w:hint="default" w:ascii="Consolas" w:hAnsi="Consolas" w:eastAsia="Consolas" w:cs="Consolas"/>
+          <w:b/>
+          <w:bCs/>
+          <w:i w:val="0"/>
+          <w:iCs w:val="0"/>
+          <w:caps w:val="0"/>
+          <w:color w:val="000000" w:themeColor="text1"/>
+          <w:spacing w:val="0"/>
+          <w:sz w:val="24"/>
+          <w:szCs w:val="24"/>
+          <w:highlight w:val="yellow"/>
+          <w:shd w:val="clear" w:color="auto" w:fill="auto"/>
+          <w:lang w:val="en-IN"/>
+          <w14:textFill>
+            <w14:solidFill>
+              <w14:schemeClr w14:val="tx1"/>
+            </w14:solidFill>
+          </w14:textFill>
+        </w:rPr>
+      </w:pPr>
+    </w:p>
+    <w:p>
+      <w:pPr>
+        <w:spacing w:line="360" w:lineRule="auto"/>
+        <w:jc w:val="center"/>
+        <w:rPr>
+          <w:rFonts w:hint="default" w:ascii="Consolas" w:hAnsi="Consolas" w:eastAsia="Consolas" w:cs="Consolas"/>
+          <w:b/>
+          <w:bCs/>
+          <w:i w:val="0"/>
+          <w:iCs w:val="0"/>
+          <w:caps w:val="0"/>
+          <w:color w:val="000000" w:themeColor="text1"/>
+          <w:spacing w:val="0"/>
+          <w:sz w:val="24"/>
+          <w:szCs w:val="24"/>
+          <w:highlight w:val="yellow"/>
+          <w:shd w:val="clear" w:color="auto" w:fill="auto"/>
+          <w:lang w:val="en-IN"/>
+          <w14:textFill>
+            <w14:solidFill>
+              <w14:schemeClr w14:val="tx1"/>
+            </w14:solidFill>
+          </w14:textFill>
+        </w:rPr>
+      </w:pPr>
+      <w:r>
+        <w:rPr>
+          <w:rFonts w:hint="default" w:ascii="Consolas" w:hAnsi="Consolas" w:eastAsia="Consolas" w:cs="Consolas"/>
+          <w:b/>
+          <w:bCs/>
+          <w:i w:val="0"/>
+          <w:iCs w:val="0"/>
+          <w:caps w:val="0"/>
+          <w:color w:val="000000" w:themeColor="text1"/>
+          <w:spacing w:val="0"/>
+          <w:sz w:val="24"/>
+          <w:szCs w:val="24"/>
+          <w:highlight w:val="yellow"/>
+          <w:shd w:val="clear" w:color="auto" w:fill="auto"/>
+          <w:lang w:val="en-IN"/>
+          <w14:textFill>
+            <w14:solidFill>
+              <w14:schemeClr w14:val="tx1"/>
+            </w14:solidFill>
+          </w14:textFill>
+        </w:rPr>
+        <w:drawing>
+          <wp:inline distT="0" distB="0" distL="114300" distR="114300">
+            <wp:extent cx="6215380" cy="3952240"/>
+            <wp:effectExtent l="0" t="0" r="2540" b="10160"/>
+            <wp:docPr id="7" name="Picture 7" descr="T50ptbsBarWholesale"/>
+            <wp:cNvGraphicFramePr>
+              <a:graphicFrameLocks xmlns:a="http://schemas.openxmlformats.org/drawingml/2006/main" noChangeAspect="1"/>
+            </wp:cNvGraphicFramePr>
+            <a:graphic xmlns:a="http://schemas.openxmlformats.org/drawingml/2006/main">
+              <a:graphicData uri="http://schemas.openxmlformats.org/drawingml/2006/picture">
+                <pic:pic xmlns:pic="http://schemas.openxmlformats.org/drawingml/2006/picture">
+                  <pic:nvPicPr>
+                    <pic:cNvPr id="7" name="Picture 7" descr="T50ptbsBarWholesale"/>
+                    <pic:cNvPicPr>
+                      <a:picLocks noChangeAspect="1"/>
+                    </pic:cNvPicPr>
+                  </pic:nvPicPr>
+                  <pic:blipFill>
+                    <a:blip r:embed="rId10"/>
+                    <a:stretch>
+                      <a:fillRect/>
+                    </a:stretch>
+                  </pic:blipFill>
+                  <pic:spPr>
+                    <a:xfrm>
+                      <a:off x="0" y="0"/>
+                      <a:ext cx="6215380" cy="3952240"/>
+                    </a:xfrm>
+                    <a:prstGeom prst="rect">
+                      <a:avLst/>
+                    </a:prstGeom>
+                  </pic:spPr>
+                </pic:pic>
+              </a:graphicData>
+            </a:graphic>
+          </wp:inline>
+        </w:drawing>
+      </w:r>
+    </w:p>
+    <w:p>
+      <w:pPr>
+        <w:spacing w:line="360" w:lineRule="auto"/>
+        <w:jc w:val="left"/>
+        <w:rPr>
+          <w:rFonts w:hint="default" w:ascii="Consolas" w:hAnsi="Consolas" w:eastAsia="Consolas" w:cs="Consolas"/>
+          <w:b/>
+          <w:bCs/>
+          <w:i w:val="0"/>
+          <w:iCs w:val="0"/>
+          <w:caps w:val="0"/>
+          <w:color w:val="000000" w:themeColor="text1"/>
+          <w:spacing w:val="0"/>
+          <w:sz w:val="24"/>
+          <w:szCs w:val="24"/>
+          <w:highlight w:val="yellow"/>
+          <w:shd w:val="clear" w:color="auto" w:fill="auto"/>
+          <w:lang w:val="en-IN"/>
+          <w14:textFill>
+            <w14:solidFill>
+              <w14:schemeClr w14:val="tx1"/>
+            </w14:solidFill>
+          </w14:textFill>
+        </w:rPr>
+      </w:pPr>
+    </w:p>
+    <w:p>
+      <w:pPr>
+        <w:spacing w:line="360" w:lineRule="auto"/>
+        <w:jc w:val="left"/>
+        <w:rPr>
+          <w:rFonts w:hint="default" w:ascii="Consolas" w:hAnsi="Consolas" w:eastAsia="Consolas" w:cs="Consolas"/>
+          <w:b/>
+          <w:bCs/>
+          <w:i w:val="0"/>
+          <w:iCs w:val="0"/>
+          <w:caps w:val="0"/>
+          <w:color w:val="000000" w:themeColor="text1"/>
+          <w:spacing w:val="0"/>
+          <w:sz w:val="24"/>
+          <w:szCs w:val="24"/>
+          <w:highlight w:val="yellow"/>
+          <w:shd w:val="clear" w:color="auto" w:fill="auto"/>
+          <w:lang w:val="en-IN"/>
+          <w14:textFill>
+            <w14:solidFill>
+              <w14:schemeClr w14:val="tx1"/>
+            </w14:solidFill>
+          </w14:textFill>
+        </w:rPr>
+      </w:pPr>
+    </w:p>
+    <w:p>
+      <w:pPr>
+        <w:numPr>
+          <w:ilvl w:val="0"/>
+          <w:numId w:val="1"/>
+        </w:numPr>
+        <w:spacing w:line="360" w:lineRule="auto"/>
+        <w:jc w:val="center"/>
+        <w:rPr>
+          <w:rFonts w:hint="default"/>
+          <w:b/>
+          <w:bCs/>
+          <w:sz w:val="36"/>
+          <w:szCs w:val="36"/>
+          <w:highlight w:val="none"/>
+          <w:lang w:val="en-IN"/>
+        </w:rPr>
+      </w:pPr>
+      <w:r>
+        <w:rPr>
+          <w:rFonts w:hint="default"/>
+          <w:b/>
+          <w:bCs/>
+          <w:sz w:val="36"/>
+          <w:szCs w:val="36"/>
+          <w:highlight w:val="none"/>
+          <w:lang w:val="en-IN"/>
+        </w:rPr>
+        <w:t>Service Jan_Oct_Parts_Ranking</w:t>
+      </w:r>
+    </w:p>
+    <w:p>
+      <w:pPr>
+        <w:numPr>
+          <w:numId w:val="0"/>
+        </w:numPr>
+        <w:spacing w:line="360" w:lineRule="auto"/>
+        <w:jc w:val="center"/>
+        <w:rPr>
+          <w:rFonts w:hint="default"/>
+          <w:b/>
+          <w:bCs/>
+          <w:sz w:val="36"/>
+          <w:szCs w:val="36"/>
+          <w:highlight w:val="none"/>
+          <w:lang w:val="en-IN"/>
+        </w:rPr>
+      </w:pPr>
+      <w:r>
+        <w:rPr>
+          <w:rFonts w:hint="default"/>
+          <w:b/>
+          <w:bCs/>
+          <w:sz w:val="36"/>
+          <w:szCs w:val="36"/>
+          <w:highlight w:val="none"/>
+          <w:lang w:val="en-IN"/>
+        </w:rPr>
+        <w:drawing>
+          <wp:inline distT="0" distB="0" distL="114300" distR="114300">
+            <wp:extent cx="5626100" cy="3519805"/>
+            <wp:effectExtent l="9525" t="9525" r="18415" b="21590"/>
+            <wp:docPr id="8" name="Picture 8" descr="T10ptbsBarService"/>
+            <wp:cNvGraphicFramePr>
+              <a:graphicFrameLocks xmlns:a="http://schemas.openxmlformats.org/drawingml/2006/main" noChangeAspect="1"/>
+            </wp:cNvGraphicFramePr>
+            <a:graphic xmlns:a="http://schemas.openxmlformats.org/drawingml/2006/main">
+              <a:graphicData uri="http://schemas.openxmlformats.org/drawingml/2006/picture">
+                <pic:pic xmlns:pic="http://schemas.openxmlformats.org/drawingml/2006/picture">
+                  <pic:nvPicPr>
+                    <pic:cNvPr id="8" name="Picture 8" descr="T10ptbsBarService"/>
+                    <pic:cNvPicPr>
+                      <a:picLocks noChangeAspect="1"/>
+                    </pic:cNvPicPr>
+                  </pic:nvPicPr>
+                  <pic:blipFill>
+                    <a:blip r:embed="rId11"/>
+                    <a:stretch>
+                      <a:fillRect/>
+                    </a:stretch>
+                  </pic:blipFill>
+                  <pic:spPr>
+                    <a:xfrm>
+                      <a:off x="0" y="0"/>
+                      <a:ext cx="5626100" cy="3519805"/>
+                    </a:xfrm>
+                    <a:prstGeom prst="rect">
+                      <a:avLst/>
+                    </a:prstGeom>
+                    <a:ln>
+                      <a:solidFill>
+                        <a:srgbClr val="0000FF"/>
+                      </a:solidFill>
+                    </a:ln>
+                  </pic:spPr>
+                </pic:pic>
+              </a:graphicData>
+            </a:graphic>
+          </wp:inline>
+        </w:drawing>
+      </w:r>
+    </w:p>
+    <w:p>
+      <w:pPr>
+        <w:numPr>
+          <w:numId w:val="0"/>
+        </w:numPr>
+        <w:spacing w:line="360" w:lineRule="auto"/>
+        <w:jc w:val="center"/>
+        <w:rPr>
+          <w:rFonts w:hint="default"/>
+          <w:b/>
+          <w:bCs/>
+          <w:sz w:val="36"/>
+          <w:szCs w:val="36"/>
+          <w:highlight w:val="none"/>
+          <w:lang w:val="en-IN"/>
+        </w:rPr>
+      </w:pPr>
+    </w:p>
+    <w:p>
+      <w:pPr>
+        <w:numPr>
+          <w:numId w:val="0"/>
+        </w:numPr>
+        <w:spacing w:line="360" w:lineRule="auto"/>
+        <w:jc w:val="center"/>
+        <w:rPr>
+          <w:rFonts w:hint="default"/>
+          <w:b/>
+          <w:bCs/>
+          <w:sz w:val="36"/>
+          <w:szCs w:val="36"/>
+          <w:highlight w:val="none"/>
+          <w:lang w:val="en-IN"/>
+        </w:rPr>
+      </w:pPr>
+    </w:p>
+    <w:p>
+      <w:pPr>
+        <w:numPr>
+          <w:numId w:val="0"/>
+        </w:numPr>
+        <w:spacing w:line="360" w:lineRule="auto"/>
+        <w:jc w:val="center"/>
+        <w:rPr>
+          <w:rFonts w:hint="default"/>
+          <w:b/>
+          <w:bCs/>
+          <w:sz w:val="36"/>
+          <w:szCs w:val="36"/>
+          <w:highlight w:val="none"/>
+          <w:lang w:val="en-IN"/>
+        </w:rPr>
+      </w:pPr>
+      <w:r>
+        <w:rPr>
+          <w:rFonts w:hint="default"/>
+          <w:b/>
+          <w:bCs/>
+          <w:sz w:val="36"/>
+          <w:szCs w:val="36"/>
+          <w:highlight w:val="none"/>
+          <w:lang w:val="en-IN"/>
+        </w:rPr>
+        <w:drawing>
+          <wp:inline distT="0" distB="0" distL="114300" distR="114300">
+            <wp:extent cx="6240780" cy="4141470"/>
+            <wp:effectExtent l="9525" t="9525" r="13335" b="9525"/>
+            <wp:docPr id="9" name="Picture 9" descr="T50ptbsBarService"/>
+            <wp:cNvGraphicFramePr>
+              <a:graphicFrameLocks xmlns:a="http://schemas.openxmlformats.org/drawingml/2006/main" noChangeAspect="1"/>
+            </wp:cNvGraphicFramePr>
+            <a:graphic xmlns:a="http://schemas.openxmlformats.org/drawingml/2006/main">
+              <a:graphicData uri="http://schemas.openxmlformats.org/drawingml/2006/picture">
+                <pic:pic xmlns:pic="http://schemas.openxmlformats.org/drawingml/2006/picture">
+                  <pic:nvPicPr>
+                    <pic:cNvPr id="9" name="Picture 9" descr="T50ptbsBarService"/>
+                    <pic:cNvPicPr>
+                      <a:picLocks noChangeAspect="1"/>
+                    </pic:cNvPicPr>
+                  </pic:nvPicPr>
+                  <pic:blipFill>
+                    <a:blip r:embed="rId12"/>
+                    <a:stretch>
+                      <a:fillRect/>
+                    </a:stretch>
+                  </pic:blipFill>
+                  <pic:spPr>
+                    <a:xfrm>
+                      <a:off x="0" y="0"/>
+                      <a:ext cx="6240780" cy="4141470"/>
+                    </a:xfrm>
+                    <a:prstGeom prst="rect">
+                      <a:avLst/>
+                    </a:prstGeom>
+                    <a:ln>
+                      <a:solidFill>
+                        <a:srgbClr val="0000FF"/>
+                      </a:solidFill>
+                    </a:ln>
+                  </pic:spPr>
+                </pic:pic>
+              </a:graphicData>
+            </a:graphic>
+          </wp:inline>
+        </w:drawing>
+      </w:r>
+    </w:p>
+    <w:p>
+      <w:pPr>
+        <w:numPr>
+          <w:numId w:val="0"/>
+        </w:numPr>
+        <w:spacing w:line="360" w:lineRule="auto"/>
+        <w:jc w:val="both"/>
+        <w:rPr>
+          <w:rFonts w:hint="default"/>
+          <w:b/>
+          <w:bCs/>
+          <w:sz w:val="36"/>
+          <w:szCs w:val="36"/>
+          <w:highlight w:val="none"/>
+          <w:lang w:val="en-IN"/>
+        </w:rPr>
+      </w:pPr>
+    </w:p>
+    <w:p>
+      <w:pPr>
+        <w:numPr>
+          <w:numId w:val="0"/>
+        </w:numPr>
+        <w:spacing w:line="360" w:lineRule="auto"/>
+        <w:jc w:val="center"/>
+        <w:rPr>
+          <w:rFonts w:hint="default"/>
+          <w:b/>
+          <w:bCs/>
+          <w:sz w:val="36"/>
+          <w:szCs w:val="36"/>
+          <w:highlight w:val="none"/>
+          <w:lang w:val="en-IN"/>
+        </w:rPr>
+      </w:pPr>
+      <w:r>
+        <w:rPr>
+          <w:rFonts w:hint="default"/>
+          <w:b/>
+          <w:bCs/>
+          <w:sz w:val="36"/>
+          <w:szCs w:val="36"/>
+          <w:highlight w:val="none"/>
+          <w:lang w:val="en-IN"/>
+        </w:rPr>
+        <w:drawing>
+          <wp:inline distT="0" distB="0" distL="114300" distR="114300">
+            <wp:extent cx="6313805" cy="3860165"/>
+            <wp:effectExtent l="9525" t="9525" r="16510" b="16510"/>
+            <wp:docPr id="10" name="Picture 10" descr="T10ptbgpBarService"/>
+            <wp:cNvGraphicFramePr>
+              <a:graphicFrameLocks xmlns:a="http://schemas.openxmlformats.org/drawingml/2006/main" noChangeAspect="1"/>
+            </wp:cNvGraphicFramePr>
+            <a:graphic xmlns:a="http://schemas.openxmlformats.org/drawingml/2006/main">
+              <a:graphicData uri="http://schemas.openxmlformats.org/drawingml/2006/picture">
+                <pic:pic xmlns:pic="http://schemas.openxmlformats.org/drawingml/2006/picture">
+                  <pic:nvPicPr>
+                    <pic:cNvPr id="10" name="Picture 10" descr="T10ptbgpBarService"/>
+                    <pic:cNvPicPr>
+                      <a:picLocks noChangeAspect="1"/>
+                    </pic:cNvPicPr>
+                  </pic:nvPicPr>
+                  <pic:blipFill>
+                    <a:blip r:embed="rId13"/>
+                    <a:stretch>
+                      <a:fillRect/>
+                    </a:stretch>
+                  </pic:blipFill>
+                  <pic:spPr>
+                    <a:xfrm>
+                      <a:off x="0" y="0"/>
+                      <a:ext cx="6313805" cy="3860165"/>
+                    </a:xfrm>
+                    <a:prstGeom prst="rect">
+                      <a:avLst/>
+                    </a:prstGeom>
+                    <a:ln>
+                      <a:solidFill>
+                        <a:srgbClr val="0000FF"/>
+                      </a:solidFill>
+                    </a:ln>
+                  </pic:spPr>
+                </pic:pic>
+              </a:graphicData>
+            </a:graphic>
+          </wp:inline>
+        </w:drawing>
+      </w:r>
+    </w:p>
+    <w:p>
+      <w:pPr>
+        <w:numPr>
+          <w:numId w:val="0"/>
+        </w:numPr>
+        <w:spacing w:line="360" w:lineRule="auto"/>
+        <w:jc w:val="center"/>
+        <w:rPr>
+          <w:rFonts w:hint="default"/>
+          <w:b/>
+          <w:bCs/>
+          <w:sz w:val="36"/>
+          <w:szCs w:val="36"/>
+          <w:highlight w:val="none"/>
+          <w:lang w:val="en-IN"/>
+        </w:rPr>
+      </w:pPr>
+    </w:p>
+    <w:p>
+      <w:pPr>
+        <w:numPr>
+          <w:numId w:val="0"/>
+        </w:numPr>
+        <w:spacing w:line="360" w:lineRule="auto"/>
+        <w:jc w:val="center"/>
+        <w:rPr>
+          <w:rFonts w:hint="default"/>
+          <w:b/>
+          <w:bCs/>
+          <w:sz w:val="36"/>
+          <w:szCs w:val="36"/>
+          <w:highlight w:val="none"/>
+          <w:lang w:val="en-IN"/>
+        </w:rPr>
+      </w:pPr>
+    </w:p>
+    <w:p>
+      <w:pPr>
+        <w:numPr>
+          <w:ilvl w:val="0"/>
+          <w:numId w:val="1"/>
+        </w:numPr>
+        <w:spacing w:line="360" w:lineRule="auto"/>
+        <w:jc w:val="center"/>
+        <w:rPr>
+          <w:rFonts w:hint="default"/>
+          <w:b/>
+          <w:bCs/>
+          <w:sz w:val="36"/>
+          <w:szCs w:val="36"/>
+          <w:highlight w:val="none"/>
+          <w:lang w:val="en-IN"/>
+        </w:rPr>
+      </w:pPr>
+      <w:r>
+        <w:rPr>
+          <w:rFonts w:hint="default"/>
+          <w:b/>
+          <w:bCs/>
+          <w:sz w:val="36"/>
+          <w:szCs w:val="36"/>
+          <w:highlight w:val="none"/>
+          <w:lang w:val="en-IN"/>
+        </w:rPr>
+        <w:t>AKINS FoMoCo_Piece_Sales</w:t>
+      </w:r>
+    </w:p>
+    <w:p>
+      <w:pPr>
+        <w:numPr>
+          <w:numId w:val="0"/>
+        </w:numPr>
+        <w:spacing w:line="360" w:lineRule="auto"/>
+        <w:jc w:val="center"/>
+        <w:rPr>
+          <w:rFonts w:hint="default"/>
+          <w:b/>
+          <w:bCs/>
+          <w:sz w:val="36"/>
+          <w:szCs w:val="36"/>
+          <w:highlight w:val="none"/>
+          <w:lang w:val="en-IN"/>
+        </w:rPr>
+      </w:pPr>
+    </w:p>
+    <w:p>
+      <w:pPr>
+        <w:numPr>
+          <w:numId w:val="0"/>
+        </w:numPr>
+        <w:spacing w:line="360" w:lineRule="auto"/>
+        <w:jc w:val="center"/>
+        <w:rPr>
+          <w:rFonts w:hint="default"/>
+          <w:b/>
+          <w:bCs/>
+          <w:sz w:val="36"/>
+          <w:szCs w:val="36"/>
+          <w:highlight w:val="none"/>
+          <w:lang w:val="en-IN"/>
+        </w:rPr>
+      </w:pPr>
+      <w:r>
+        <w:rPr>
+          <w:rFonts w:hint="default"/>
+          <w:b/>
+          <w:bCs/>
+          <w:sz w:val="36"/>
+          <w:szCs w:val="36"/>
+          <w:highlight w:val="none"/>
+          <w:lang w:val="en-IN"/>
+        </w:rPr>
+        <w:drawing>
+          <wp:inline distT="0" distB="0" distL="114300" distR="114300">
+            <wp:extent cx="6372225" cy="4229100"/>
+            <wp:effectExtent l="9525" t="9525" r="19050" b="13335"/>
+            <wp:docPr id="12" name="Picture 12" descr="T50ptbsBarAkins"/>
+            <wp:cNvGraphicFramePr>
+              <a:graphicFrameLocks xmlns:a="http://schemas.openxmlformats.org/drawingml/2006/main" noChangeAspect="1"/>
+            </wp:cNvGraphicFramePr>
+            <a:graphic xmlns:a="http://schemas.openxmlformats.org/drawingml/2006/main">
+              <a:graphicData uri="http://schemas.openxmlformats.org/drawingml/2006/picture">
+                <pic:pic xmlns:pic="http://schemas.openxmlformats.org/drawingml/2006/picture">
+                  <pic:nvPicPr>
+                    <pic:cNvPr id="12" name="Picture 12" descr="T50ptbsBarAkins"/>
+                    <pic:cNvPicPr>
+                      <a:picLocks noChangeAspect="1"/>
+                    </pic:cNvPicPr>
+                  </pic:nvPicPr>
+                  <pic:blipFill>
+                    <a:blip r:embed="rId14"/>
+                    <a:stretch>
+                      <a:fillRect/>
+                    </a:stretch>
+                  </pic:blipFill>
+                  <pic:spPr>
+                    <a:xfrm>
+                      <a:off x="0" y="0"/>
+                      <a:ext cx="6372225" cy="4229100"/>
+                    </a:xfrm>
+                    <a:prstGeom prst="rect">
+                      <a:avLst/>
+                    </a:prstGeom>
+                    <a:ln>
+                      <a:solidFill>
+                        <a:srgbClr val="0000FF"/>
+                      </a:solidFill>
+                    </a:ln>
+                  </pic:spPr>
+                </pic:pic>
+              </a:graphicData>
+            </a:graphic>
+          </wp:inline>
+        </w:drawing>
+      </w:r>
+    </w:p>
+    <w:p>
+      <w:pPr>
+        <w:numPr>
+          <w:numId w:val="0"/>
+        </w:numPr>
+        <w:spacing w:line="360" w:lineRule="auto"/>
+        <w:jc w:val="center"/>
+        <w:rPr>
+          <w:rFonts w:hint="default"/>
+          <w:b/>
+          <w:bCs/>
+          <w:sz w:val="36"/>
+          <w:szCs w:val="36"/>
+          <w:highlight w:val="none"/>
+          <w:lang w:val="en-IN"/>
+        </w:rPr>
+      </w:pPr>
+    </w:p>
+    <w:p>
+      <w:pPr>
+        <w:numPr>
+          <w:numId w:val="0"/>
+        </w:numPr>
+        <w:spacing w:line="360" w:lineRule="auto"/>
+        <w:jc w:val="center"/>
+        <w:rPr>
+          <w:rFonts w:hint="default"/>
+          <w:b/>
+          <w:bCs/>
+          <w:sz w:val="36"/>
+          <w:szCs w:val="36"/>
+          <w:highlight w:val="none"/>
+          <w:lang w:val="en-IN"/>
+        </w:rPr>
+      </w:pPr>
+      <w:bookmarkStart w:id="0" w:name="_GoBack"/>
+      <w:bookmarkEnd w:id="0"/>
+    </w:p>
+    <w:p>
+      <w:pPr>
+        <w:numPr>
+          <w:numId w:val="0"/>
+        </w:numPr>
+        <w:spacing w:line="360" w:lineRule="auto"/>
+        <w:jc w:val="center"/>
+        <w:rPr>
+          <w:rFonts w:hint="default"/>
+          <w:b/>
+          <w:bCs/>
+          <w:sz w:val="36"/>
+          <w:szCs w:val="36"/>
+          <w:highlight w:val="none"/>
+          <w:lang w:val="en-IN"/>
+        </w:rPr>
+      </w:pPr>
+    </w:p>
+    <w:p>
+      <w:pPr>
+        <w:numPr>
+          <w:numId w:val="0"/>
+        </w:numPr>
+        <w:spacing w:line="360" w:lineRule="auto"/>
+        <w:jc w:val="center"/>
+        <w:rPr>
+          <w:rFonts w:hint="default"/>
+          <w:b/>
+          <w:bCs/>
+          <w:sz w:val="36"/>
+          <w:szCs w:val="36"/>
+          <w:highlight w:val="none"/>
+          <w:lang w:val="en-IN"/>
+        </w:rPr>
+      </w:pPr>
+    </w:p>
+    <w:p>
+      <w:pPr>
+        <w:numPr>
+          <w:numId w:val="0"/>
+        </w:numPr>
+        <w:spacing w:line="360" w:lineRule="auto"/>
+        <w:jc w:val="center"/>
+        <w:rPr>
+          <w:rFonts w:hint="default"/>
+          <w:b/>
+          <w:bCs/>
+          <w:sz w:val="36"/>
+          <w:szCs w:val="36"/>
+          <w:highlight w:val="none"/>
+          <w:lang w:val="en-IN"/>
+        </w:rPr>
+      </w:pPr>
+    </w:p>
+    <w:p>
+      <w:pPr>
+        <w:numPr>
+          <w:numId w:val="0"/>
+        </w:numPr>
+        <w:spacing w:line="360" w:lineRule="auto"/>
+        <w:jc w:val="center"/>
+        <w:rPr>
+          <w:rFonts w:hint="default"/>
+          <w:b/>
+          <w:bCs/>
+          <w:sz w:val="36"/>
+          <w:szCs w:val="36"/>
+          <w:highlight w:val="none"/>
+          <w:lang w:val="en-IN"/>
+        </w:rPr>
+      </w:pPr>
+    </w:p>
+    <w:p>
+      <w:pPr>
+        <w:numPr>
+          <w:numId w:val="0"/>
+        </w:numPr>
+        <w:spacing w:line="360" w:lineRule="auto"/>
+        <w:jc w:val="center"/>
+        <w:rPr>
+          <w:rFonts w:hint="default"/>
+          <w:b/>
+          <w:bCs/>
+          <w:sz w:val="36"/>
+          <w:szCs w:val="36"/>
+          <w:highlight w:val="none"/>
+          <w:lang w:val="en-IN"/>
+        </w:rPr>
+      </w:pPr>
+    </w:p>
+    <w:p>
+      <w:pPr>
+        <w:spacing w:line="360" w:lineRule="auto"/>
+        <w:jc w:val="left"/>
+        <w:rPr>
+          <w:rFonts w:hint="default" w:ascii="Consolas" w:hAnsi="Consolas" w:eastAsia="Consolas" w:cs="Consolas"/>
+          <w:b/>
+          <w:bCs/>
+          <w:i w:val="0"/>
+          <w:iCs w:val="0"/>
+          <w:caps w:val="0"/>
+          <w:color w:val="000000" w:themeColor="text1"/>
+          <w:spacing w:val="0"/>
+          <w:sz w:val="24"/>
+          <w:szCs w:val="24"/>
+          <w:highlight w:val="yellow"/>
+          <w:shd w:val="clear" w:color="auto" w:fill="auto"/>
+          <w:lang w:val="en-IN"/>
+          <w14:textFill>
+            <w14:solidFill>
+              <w14:schemeClr w14:val="tx1"/>
+            </w14:solidFill>
+          </w14:textFill>
+        </w:rPr>
+      </w:pPr>
+    </w:p>
+    <w:p>
+      <w:pPr>
+        <w:spacing w:line="360" w:lineRule="auto"/>
+        <w:jc w:val="left"/>
+        <w:rPr>
+          <w:rFonts w:hint="default" w:ascii="Consolas" w:hAnsi="Consolas" w:eastAsia="Consolas" w:cs="Consolas"/>
+          <w:b/>
+          <w:bCs/>
+          <w:i w:val="0"/>
+          <w:iCs w:val="0"/>
+          <w:caps w:val="0"/>
+          <w:color w:val="000000" w:themeColor="text1"/>
+          <w:spacing w:val="0"/>
+          <w:sz w:val="24"/>
+          <w:szCs w:val="24"/>
+          <w:highlight w:val="yellow"/>
+          <w:shd w:val="clear" w:color="auto" w:fill="auto"/>
+          <w:lang w:val="en-IN"/>
+          <w14:textFill>
+            <w14:solidFill>
+              <w14:schemeClr w14:val="tx1"/>
+            </w14:solidFill>
+          </w14:textFill>
+        </w:rPr>
+      </w:pPr>
+    </w:p>
+    <w:p>
+      <w:pPr>
+        <w:spacing w:line="360" w:lineRule="auto"/>
+        <w:jc w:val="left"/>
+        <w:rPr>
+          <w:rFonts w:hint="default" w:ascii="Consolas" w:hAnsi="Consolas" w:eastAsia="Consolas" w:cs="Consolas"/>
+          <w:b/>
+          <w:bCs/>
+          <w:i w:val="0"/>
+          <w:iCs w:val="0"/>
+          <w:caps w:val="0"/>
+          <w:color w:val="000000" w:themeColor="text1"/>
+          <w:spacing w:val="0"/>
+          <w:sz w:val="24"/>
+          <w:szCs w:val="24"/>
+          <w:highlight w:val="yellow"/>
+          <w:shd w:val="clear" w:color="auto" w:fill="auto"/>
+          <w:lang w:val="en-IN"/>
+          <w14:textFill>
+            <w14:solidFill>
+              <w14:schemeClr w14:val="tx1"/>
+            </w14:solidFill>
+          </w14:textFill>
+        </w:rPr>
+      </w:pPr>
     </w:p>
     <w:sectPr>
       <w:pgSz w:w="11906" w:h="16838"/>
@@ -1262,6 +3054,11 @@
       <w:suff w:val="space"/>
       <w:lvlText w:val="%1)"/>
       <w:lvlJc w:val="left"/>
+      <w:rPr>
+        <w:rFonts w:hint="default"/>
+        <w:sz w:val="36"/>
+        <w:szCs w:val="36"/>
+      </w:rPr>
     </w:lvl>
   </w:abstractNum>
   <w:num w:numId="1">
@@ -1346,7 +3143,7 @@
     <w:lsdException w:qFormat="1" w:unhideWhenUsed="0" w:uiPriority="0" w:semiHidden="0" w:name="Title"/>
     <w:lsdException w:unhideWhenUsed="0" w:uiPriority="0" w:semiHidden="0" w:name="Closing"/>
     <w:lsdException w:unhideWhenUsed="0" w:uiPriority="0" w:semiHidden="0" w:name="Signature"/>
-    <w:lsdException w:unhideWhenUsed="0" w:uiPriority="0" w:name="Default Paragraph Font"/>
+    <w:lsdException w:qFormat="1" w:unhideWhenUsed="0" w:uiPriority="0" w:name="Default Paragraph Font"/>
     <w:lsdException w:unhideWhenUsed="0" w:uiPriority="0" w:semiHidden="0" w:name="Body Text"/>
     <w:lsdException w:unhideWhenUsed="0" w:uiPriority="0" w:semiHidden="0" w:name="Body Text Indent"/>
     <w:lsdException w:unhideWhenUsed="0" w:uiPriority="0" w:semiHidden="0" w:name="List Continue"/>
@@ -1384,7 +3181,7 @@
     <w:lsdException w:unhideWhenUsed="0" w:uiPriority="0" w:semiHidden="0" w:name="HTML Sample"/>
     <w:lsdException w:unhideWhenUsed="0" w:uiPriority="0" w:semiHidden="0" w:name="HTML Typewriter"/>
     <w:lsdException w:unhideWhenUsed="0" w:uiPriority="0" w:semiHidden="0" w:name="HTML Variable"/>
-    <w:lsdException w:unhideWhenUsed="0" w:uiPriority="0" w:name="Normal Table"/>
+    <w:lsdException w:qFormat="1" w:unhideWhenUsed="0" w:uiPriority="0" w:name="Normal Table"/>
     <w:lsdException w:unhideWhenUsed="0" w:uiPriority="0" w:semiHidden="0" w:name="annotation subject"/>
     <w:lsdException w:unhideWhenUsed="0" w:uiPriority="0" w:semiHidden="0" w:name="Table Simple 1"/>
     <w:lsdException w:unhideWhenUsed="0" w:uiPriority="0" w:semiHidden="0" w:name="Table Simple 2"/>
@@ -1542,11 +3339,13 @@
   <w:style w:type="character" w:default="1" w:styleId="2">
     <w:name w:val="Default Paragraph Font"/>
     <w:semiHidden/>
+    <w:qFormat/>
     <w:uiPriority w:val="0"/>
   </w:style>
   <w:style w:type="table" w:default="1" w:styleId="3">
     <w:name w:val="Normal Table"/>
     <w:semiHidden/>
+    <w:qFormat/>
     <w:uiPriority w:val="0"/>
     <w:tblPr>
       <w:tblCellMar>
@@ -1813,4 +3612,21 @@
   </a:themeElements>
   <a:objectDefaults/>
 </a:theme>
+</file>
+
+<file path=customXml/item1.xml><?xml version="1.0" encoding="utf-8"?>
+<s:customData xmlns="http://www.wps.cn/officeDocument/2013/wpsCustomData" xmlns:s="http://www.wps.cn/officeDocument/2013/wpsCustomData">
+  <customSectProps/>
+  <customShpExts>
+    <customShpInfo spid="_x0000_s1026" textRotate="1"/>
+  </customShpExts>
+</s:customData>
+</file>
+
+<file path=customXml/itemProps1.xml><?xml version="1.0" encoding="utf-8"?>
+<ds:datastoreItem xmlns:ds="http://schemas.openxmlformats.org/officeDocument/2006/customXml" ds:itemID="{B1977F7D-205B-4081-913C-38D41E755F92}">
+  <ds:schemaRefs>
+    <ds:schemaRef ds:uri="http://www.wps.cn/officeDocument/2013/wpsCustomData"/>
+  </ds:schemaRefs>
+</ds:datastoreItem>
 </file>
</xml_diff>